<commit_message>
change resume, experience level, debug footer anchor tag
</commit_message>
<xml_diff>
--- a/src/assets/resume.docx
+++ b/src/assets/resume.docx
@@ -1,6 +1,6 @@
 
 <file path=word/document.xml><?xml version="1.0" encoding="utf-8"?>
-<w:document xmlns:wpc="http://schemas.microsoft.com/office/word/2010/wordprocessingCanvas" xmlns:cx="http://schemas.microsoft.com/office/drawing/2014/chartex" xmlns:cx1="http://schemas.microsoft.com/office/drawing/2015/9/8/chartex" xmlns:cx2="http://schemas.microsoft.com/office/drawing/2015/10/21/chartex" xmlns:cx3="http://schemas.microsoft.com/office/drawing/2016/5/9/chartex" xmlns:cx4="http://schemas.microsoft.com/office/drawing/2016/5/10/chartex" xmlns:cx5="http://schemas.microsoft.com/office/drawing/2016/5/11/chartex" xmlns:cx6="http://schemas.microsoft.com/office/drawing/2016/5/12/chartex" xmlns:cx7="http://schemas.microsoft.com/office/drawing/2016/5/13/chartex" xmlns:cx8="http://schemas.microsoft.com/office/drawing/2016/5/14/chartex" xmlns:mc="http://schemas.openxmlformats.org/markup-compatibility/2006" xmlns:aink="http://schemas.microsoft.com/office/drawing/2016/ink" xmlns:am3d="http://schemas.microsoft.com/office/drawing/2017/model3d" xmlns:o="urn:schemas-microsoft-com:office:office" xmlns:oel="http://schemas.microsoft.com/office/2019/extlst" xmlns:r="http://schemas.openxmlformats.org/officeDocument/2006/relationships" xmlns:m="http://schemas.openxmlformats.org/officeDocument/2006/math" xmlns:v="urn:schemas-microsoft-com:vml" xmlns:wp14="http://schemas.microsoft.com/office/word/2010/wordprocessingDrawing" xmlns:wp="http://schemas.openxmlformats.org/drawingml/2006/wordprocessingDrawing" xmlns:w10="urn:schemas-microsoft-com:office:word" xmlns:w="http://schemas.openxmlformats.org/wordprocessingml/2006/main" xmlns:w14="http://schemas.microsoft.com/office/word/2010/wordml" xmlns:w15="http://schemas.microsoft.com/office/word/2012/wordml" xmlns:w16cex="http://schemas.microsoft.com/office/word/2018/wordml/cex" xmlns:w16cid="http://schemas.microsoft.com/office/word/2016/wordml/cid" xmlns:w16="http://schemas.microsoft.com/office/word/2018/wordml" xmlns:w16sdtdh="http://schemas.microsoft.com/office/word/2020/wordml/sdtdatahash" xmlns:w16se="http://schemas.microsoft.com/office/word/2015/wordml/symex" xmlns:wpg="http://schemas.microsoft.com/office/word/2010/wordprocessingGroup" xmlns:wpi="http://schemas.microsoft.com/office/word/2010/wordprocessingInk" xmlns:wne="http://schemas.microsoft.com/office/word/2006/wordml" xmlns:wps="http://schemas.microsoft.com/office/word/2010/wordprocessingShape" mc:Ignorable="w14 w15 w16se w16cid w16 w16cex w16sdtdh wp14">
+<w:document xmlns:wpc="http://schemas.microsoft.com/office/word/2010/wordprocessingCanvas" xmlns:cx="http://schemas.microsoft.com/office/drawing/2014/chartex" xmlns:cx1="http://schemas.microsoft.com/office/drawing/2015/9/8/chartex" xmlns:cx2="http://schemas.microsoft.com/office/drawing/2015/10/21/chartex" xmlns:cx3="http://schemas.microsoft.com/office/drawing/2016/5/9/chartex" xmlns:cx4="http://schemas.microsoft.com/office/drawing/2016/5/10/chartex" xmlns:cx5="http://schemas.microsoft.com/office/drawing/2016/5/11/chartex" xmlns:cx6="http://schemas.microsoft.com/office/drawing/2016/5/12/chartex" xmlns:cx7="http://schemas.microsoft.com/office/drawing/2016/5/13/chartex" xmlns:cx8="http://schemas.microsoft.com/office/drawing/2016/5/14/chartex" xmlns:mc="http://schemas.openxmlformats.org/markup-compatibility/2006" xmlns:aink="http://schemas.microsoft.com/office/drawing/2016/ink" xmlns:am3d="http://schemas.microsoft.com/office/drawing/2017/model3d" xmlns:o="urn:schemas-microsoft-com:office:office" xmlns:r="http://schemas.openxmlformats.org/officeDocument/2006/relationships" xmlns:m="http://schemas.openxmlformats.org/officeDocument/2006/math" xmlns:v="urn:schemas-microsoft-com:vml" xmlns:wp14="http://schemas.microsoft.com/office/word/2010/wordprocessingDrawing" xmlns:wp="http://schemas.openxmlformats.org/drawingml/2006/wordprocessingDrawing" xmlns:w10="urn:schemas-microsoft-com:office:word" xmlns:w="http://schemas.openxmlformats.org/wordprocessingml/2006/main" xmlns:w14="http://schemas.microsoft.com/office/word/2010/wordml" xmlns:w15="http://schemas.microsoft.com/office/word/2012/wordml" xmlns:w16cex="http://schemas.microsoft.com/office/word/2018/wordml/cex" xmlns:w16cid="http://schemas.microsoft.com/office/word/2016/wordml/cid" xmlns:w16="http://schemas.microsoft.com/office/word/2018/wordml" xmlns:w16sdtdh="http://schemas.microsoft.com/office/word/2020/wordml/sdtdatahash" xmlns:w16se="http://schemas.microsoft.com/office/word/2015/wordml/symex" xmlns:wpg="http://schemas.microsoft.com/office/word/2010/wordprocessingGroup" xmlns:wpi="http://schemas.microsoft.com/office/word/2010/wordprocessingInk" xmlns:wne="http://schemas.microsoft.com/office/word/2006/wordml" xmlns:wps="http://schemas.microsoft.com/office/word/2010/wordprocessingShape" mc:Ignorable="w14 w15 w16se w16cid w16 w16cex w16sdtdh wp14">
   <w:body>
     <w:p>
       <w:pPr>
@@ -22,7 +22,29 @@
           <w:szCs w:val="32"/>
           <w:lang w:val="en-US"/>
         </w:rPr>
-        <w:t>Aung Khant Min</w:t>
+        <w:t xml:space="preserve">Aung </w:t>
+      </w:r>
+      <w:proofErr w:type="spellStart"/>
+      <w:r>
+        <w:rPr>
+          <w:rFonts w:asciiTheme="minorHAnsi" w:hAnsiTheme="minorHAnsi" w:cstheme="minorHAnsi"/>
+          <w:color w:val="000000" w:themeColor="text1"/>
+          <w:sz w:val="32"/>
+          <w:szCs w:val="32"/>
+          <w:lang w:val="en-US"/>
+        </w:rPr>
+        <w:t>Khant</w:t>
+      </w:r>
+      <w:proofErr w:type="spellEnd"/>
+      <w:r>
+        <w:rPr>
+          <w:rFonts w:asciiTheme="minorHAnsi" w:hAnsiTheme="minorHAnsi" w:cstheme="minorHAnsi"/>
+          <w:color w:val="000000" w:themeColor="text1"/>
+          <w:sz w:val="32"/>
+          <w:szCs w:val="32"/>
+          <w:lang w:val="en-US"/>
+        </w:rPr>
+        <w:t xml:space="preserve"> Min</w:t>
       </w:r>
     </w:p>
     <w:p>
@@ -84,8 +106,42 @@
           <w:color w:val="000000" w:themeColor="text1"/>
           <w:lang w:val="en-US"/>
         </w:rPr>
-        <w:t>ronaldaungkhantmin@gmail.com | 236-457-5251</w:t>
-      </w:r>
+        <w:t>akmin.aungmin</w:t>
+      </w:r>
+      <w:r>
+        <w:rPr>
+          <w:rFonts w:asciiTheme="majorHAnsi" w:hAnsiTheme="majorHAnsi" w:cstheme="majorHAnsi"/>
+          <w:color w:val="000000" w:themeColor="text1"/>
+          <w:lang w:val="en-US"/>
+        </w:rPr>
+        <w:t>@gmail.com | 236-457-5251</w:t>
+      </w:r>
+      <w:r>
+        <w:rPr>
+          <w:rFonts w:asciiTheme="majorHAnsi" w:hAnsiTheme="majorHAnsi" w:cstheme="majorHAnsi"/>
+          <w:color w:val="000000" w:themeColor="text1"/>
+          <w:lang w:val="en-US"/>
+        </w:rPr>
+        <w:t xml:space="preserve"> </w:t>
+      </w:r>
+      <w:r>
+        <w:rPr>
+          <w:rFonts w:asciiTheme="majorHAnsi" w:hAnsiTheme="majorHAnsi" w:cstheme="majorHAnsi"/>
+          <w:color w:val="000000" w:themeColor="text1"/>
+          <w:lang w:val="en-US"/>
+        </w:rPr>
+        <w:t>|</w:t>
+      </w:r>
+      <w:hyperlink r:id="rId8" w:history="1">
+        <w:r>
+          <w:rPr>
+            <w:rStyle w:val="Hyperlink"/>
+            <w:rFonts w:asciiTheme="majorHAnsi" w:hAnsiTheme="majorHAnsi" w:cstheme="majorHAnsi"/>
+            <w:lang w:val="en-US" w:eastAsia="en-US"/>
+          </w:rPr>
+          <w:t>Webpage</w:t>
+        </w:r>
+      </w:hyperlink>
     </w:p>
     <w:p>
       <w:pPr>
@@ -105,7 +161,7 @@
         <mc:AlternateContent>
           <mc:Choice Requires="wps">
             <w:drawing>
-              <wp:anchor distT="0" distB="0" distL="114300" distR="114300" simplePos="0" relativeHeight="251667456" behindDoc="0" locked="0" layoutInCell="1" allowOverlap="1" wp14:anchorId="48650A5E" wp14:editId="2B5097B5">
+              <wp:anchor distT="0" distB="0" distL="114300" distR="114300" simplePos="0" relativeHeight="251658244" behindDoc="0" locked="0" layoutInCell="1" allowOverlap="1" wp14:anchorId="48650A5E" wp14:editId="2B5097B5">
                 <wp:simplePos x="0" y="0"/>
                 <wp:positionH relativeFrom="column">
                   <wp:posOffset>0</wp:posOffset>
@@ -152,7 +208,7 @@
               </wp:anchor>
             </w:drawing>
           </mc:Choice>
-          <mc:Fallback>
+          <mc:Fallback xmlns:oel="http://schemas.microsoft.com/office/2019/extlst" xmlns:arto="http://schemas.microsoft.com/office/word/2006/arto">
             <w:pict>
               <v:line w14:anchorId="0159E921" id="Straight Connector 7" o:spid="_x0000_s1026" style="position:absolute;z-index:251667456;visibility:visible;mso-wrap-style:square;mso-wrap-distance-left:9pt;mso-wrap-distance-top:0;mso-wrap-distance-right:9pt;mso-wrap-distance-bottom:0;mso-position-horizontal:absolute;mso-position-horizontal-relative:text;mso-position-vertical:absolute;mso-position-vertical-relative:text" from="0,16.7pt" to="468.35pt,16.7pt" o:gfxdata="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" strokecolor="black [3200]" strokeweight="1.5pt">
                 <v:stroke joinstyle="miter"/>
@@ -282,6 +338,14 @@
         </w:rPr>
         <w:t>Angular</w:t>
       </w:r>
+      <w:r>
+        <w:rPr>
+          <w:rFonts w:asciiTheme="majorHAnsi" w:hAnsiTheme="majorHAnsi" w:cstheme="majorHAnsi"/>
+          <w:sz w:val="22"/>
+          <w:szCs w:val="36"/>
+        </w:rPr>
+        <w:t>, React</w:t>
+      </w:r>
     </w:p>
     <w:p>
       <w:pPr>
@@ -352,7 +416,7 @@
         <mc:AlternateContent>
           <mc:Choice Requires="wps">
             <w:drawing>
-              <wp:anchor distT="0" distB="0" distL="114300" distR="114300" simplePos="0" relativeHeight="251663360" behindDoc="0" locked="0" layoutInCell="1" allowOverlap="1" wp14:anchorId="418190EA" wp14:editId="6F099EDF">
+              <wp:anchor distT="0" distB="0" distL="114300" distR="114300" simplePos="0" relativeHeight="251658242" behindDoc="0" locked="0" layoutInCell="1" allowOverlap="1" wp14:anchorId="418190EA" wp14:editId="6F099EDF">
                 <wp:simplePos x="0" y="0"/>
                 <wp:positionH relativeFrom="column">
                   <wp:posOffset>0</wp:posOffset>
@@ -399,7 +463,7 @@
               </wp:anchor>
             </w:drawing>
           </mc:Choice>
-          <mc:Fallback>
+          <mc:Fallback xmlns:oel="http://schemas.microsoft.com/office/2019/extlst" xmlns:arto="http://schemas.microsoft.com/office/word/2006/arto">
             <w:pict>
               <v:line w14:anchorId="44ECC8E9" id="Straight Connector 4" o:spid="_x0000_s1026" style="position:absolute;z-index:251663360;visibility:visible;mso-wrap-style:square;mso-wrap-distance-left:9pt;mso-wrap-distance-top:0;mso-wrap-distance-right:9pt;mso-wrap-distance-bottom:0;mso-position-horizontal:absolute;mso-position-horizontal-relative:text;mso-position-vertical:absolute;mso-position-vertical-relative:text" from="0,17.1pt" to="468.35pt,17.1pt" o:gfxdata="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" strokecolor="black [3200]" strokeweight="1.5pt">
                 <v:stroke joinstyle="miter"/>
@@ -440,7 +504,21 @@
           <w:b/>
           <w:bCs/>
         </w:rPr>
-        <w:t xml:space="preserve">Portfolio Website </w:t>
+        <w:t>Portfolio Web</w:t>
+      </w:r>
+      <w:r>
+        <w:rPr>
+          <w:b/>
+          <w:bCs/>
+        </w:rPr>
+        <w:t>page</w:t>
+      </w:r>
+      <w:r>
+        <w:rPr>
+          <w:b/>
+          <w:bCs/>
+        </w:rPr>
+        <w:t xml:space="preserve"> </w:t>
       </w:r>
       <w:r>
         <w:rPr>
@@ -510,10 +588,16 @@
         <w:t xml:space="preserve">Built </w:t>
       </w:r>
       <w:r>
-        <w:t>a navigable</w:t>
-      </w:r>
-      <w:r>
-        <w:t xml:space="preserve"> website</w:t>
+        <w:t xml:space="preserve">a </w:t>
+      </w:r>
+      <w:r>
+        <w:t>responsive</w:t>
+      </w:r>
+      <w:r>
+        <w:t xml:space="preserve"> </w:t>
+      </w:r>
+      <w:r>
+        <w:t>webpage</w:t>
       </w:r>
       <w:r>
         <w:t xml:space="preserve"> </w:t>
@@ -538,7 +622,10 @@
         <w:t xml:space="preserve"> practical</w:t>
       </w:r>
       <w:r>
-        <w:t xml:space="preserve"> knowledge using HTML and CSS to design a visually appealing website</w:t>
+        <w:t xml:space="preserve"> knowledge using HTML and CSS to design a visually appealing web</w:t>
+      </w:r>
+      <w:r>
+        <w:t>page</w:t>
       </w:r>
     </w:p>
     <w:p>
@@ -550,12 +637,21 @@
           <w:bCs/>
         </w:rPr>
       </w:pPr>
-      <w:r>
-        <w:rPr>
-          <w:b/>
-          <w:bCs/>
-        </w:rPr>
-        <w:t xml:space="preserve">UniLife Project </w:t>
+      <w:proofErr w:type="spellStart"/>
+      <w:r>
+        <w:rPr>
+          <w:b/>
+          <w:bCs/>
+        </w:rPr>
+        <w:t>UniLife</w:t>
+      </w:r>
+      <w:proofErr w:type="spellEnd"/>
+      <w:r>
+        <w:rPr>
+          <w:b/>
+          <w:bCs/>
+        </w:rPr>
+        <w:t xml:space="preserve"> Project </w:t>
       </w:r>
       <w:r>
         <w:rPr>
@@ -1032,14 +1128,12 @@
           <w:tab w:val="left" w:pos="7938"/>
         </w:tabs>
         <w:spacing w:line="276" w:lineRule="auto"/>
-        <w:rPr>
-          <w:rFonts w:cstheme="majorHAnsi"/>
-        </w:rPr>
-      </w:pPr>
-      <w:r>
-        <w:rPr>
-          <w:rFonts w:cstheme="majorHAnsi"/>
-        </w:rPr>
+      </w:pPr>
+      <w:r>
+        <w:rPr>
+          <w:rFonts w:cstheme="majorHAnsi"/>
+        </w:rPr>
+        <w:lastRenderedPageBreak/>
         <w:t>Tested using JUnit to ensure that the program worked as intended</w:t>
       </w:r>
     </w:p>
@@ -1066,11 +1160,10 @@
           <w:sz w:val="28"/>
           <w:szCs w:val="28"/>
         </w:rPr>
-        <w:lastRenderedPageBreak/>
         <mc:AlternateContent>
           <mc:Choice Requires="wps">
             <w:drawing>
-              <wp:anchor distT="0" distB="0" distL="114300" distR="114300" simplePos="0" relativeHeight="251661312" behindDoc="0" locked="0" layoutInCell="1" allowOverlap="1" wp14:anchorId="09429EC2" wp14:editId="54C61B5A">
+              <wp:anchor distT="0" distB="0" distL="114300" distR="114300" simplePos="0" relativeHeight="251658241" behindDoc="0" locked="0" layoutInCell="1" allowOverlap="1" wp14:anchorId="09429EC2" wp14:editId="54C61B5A">
                 <wp:simplePos x="0" y="0"/>
                 <wp:positionH relativeFrom="column">
                   <wp:posOffset>0</wp:posOffset>
@@ -1117,7 +1210,7 @@
               </wp:anchor>
             </w:drawing>
           </mc:Choice>
-          <mc:Fallback>
+          <mc:Fallback xmlns:oel="http://schemas.microsoft.com/office/2019/extlst" xmlns:arto="http://schemas.microsoft.com/office/word/2006/arto">
             <w:pict>
               <v:line w14:anchorId="5D518B12" id="Straight Connector 3" o:spid="_x0000_s1026" style="position:absolute;z-index:251661312;visibility:visible;mso-wrap-style:square;mso-wrap-distance-left:9pt;mso-wrap-distance-top:0;mso-wrap-distance-right:9pt;mso-wrap-distance-bottom:0;mso-position-horizontal:absolute;mso-position-horizontal-relative:text;mso-position-vertical:absolute;mso-position-vertical-relative:text" from="0,17.2pt" to="468.35pt,17.2pt" o:gfxdata="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" strokecolor="black [3200]" strokeweight="1.5pt">
                 <v:stroke joinstyle="miter"/>
@@ -1319,7 +1412,7 @@
         <mc:AlternateContent>
           <mc:Choice Requires="wps">
             <w:drawing>
-              <wp:anchor distT="0" distB="0" distL="114300" distR="114300" simplePos="0" relativeHeight="251659264" behindDoc="0" locked="0" layoutInCell="1" allowOverlap="1" wp14:anchorId="776F952B" wp14:editId="71FEB154">
+              <wp:anchor distT="0" distB="0" distL="114300" distR="114300" simplePos="0" relativeHeight="251658240" behindDoc="0" locked="0" layoutInCell="1" allowOverlap="1" wp14:anchorId="776F952B" wp14:editId="71FEB154">
                 <wp:simplePos x="0" y="0"/>
                 <wp:positionH relativeFrom="column">
                   <wp:posOffset>0</wp:posOffset>
@@ -1366,7 +1459,7 @@
               </wp:anchor>
             </w:drawing>
           </mc:Choice>
-          <mc:Fallback>
+          <mc:Fallback xmlns:oel="http://schemas.microsoft.com/office/2019/extlst" xmlns:arto="http://schemas.microsoft.com/office/word/2006/arto">
             <w:pict>
               <v:line w14:anchorId="51CDE183" id="Straight Connector 2" o:spid="_x0000_s1026" style="position:absolute;z-index:251659264;visibility:visible;mso-wrap-style:square;mso-wrap-distance-left:9pt;mso-wrap-distance-top:0;mso-wrap-distance-right:9pt;mso-wrap-distance-bottom:0;mso-position-horizontal:absolute;mso-position-horizontal-relative:text;mso-position-vertical:absolute;mso-position-vertical-relative:text" from="0,17pt" to="468.35pt,17pt" o:gfxdata="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" strokecolor="black [3200]" strokeweight="1.5pt">
                 <v:stroke joinstyle="miter"/>
@@ -1543,152 +1636,15 @@
     </w:p>
     <w:p>
       <w:pPr>
-        <w:pStyle w:val="ListBullet"/>
-        <w:numPr>
-          <w:ilvl w:val="0"/>
-          <w:numId w:val="0"/>
-        </w:numPr>
-        <w:spacing w:line="276" w:lineRule="auto"/>
-      </w:pPr>
-    </w:p>
-    <w:p>
-      <w:pPr>
-        <w:pStyle w:val="NoSpacing"/>
-        <w:spacing w:line="360" w:lineRule="auto"/>
-        <w:rPr>
-          <w:rStyle w:val="SubtleReference"/>
-          <w:smallCaps w:val="0"/>
-          <w:color w:val="auto"/>
-          <w:sz w:val="28"/>
-          <w:szCs w:val="28"/>
-        </w:rPr>
-      </w:pPr>
-      <w:r>
-        <w:rPr>
-          <w:noProof/>
-          <w:sz w:val="28"/>
-          <w:szCs w:val="28"/>
-        </w:rPr>
-        <mc:AlternateContent>
-          <mc:Choice Requires="wps">
-            <w:drawing>
-              <wp:anchor distT="0" distB="0" distL="114300" distR="114300" simplePos="0" relativeHeight="251665408" behindDoc="0" locked="0" layoutInCell="1" allowOverlap="1" wp14:anchorId="27E93411" wp14:editId="15748709">
-                <wp:simplePos x="0" y="0"/>
-                <wp:positionH relativeFrom="column">
-                  <wp:posOffset>0</wp:posOffset>
-                </wp:positionH>
-                <wp:positionV relativeFrom="paragraph">
-                  <wp:posOffset>210708</wp:posOffset>
-                </wp:positionV>
-                <wp:extent cx="5948218" cy="0"/>
-                <wp:effectExtent l="0" t="12700" r="20955" b="12700"/>
-                <wp:wrapNone/>
-                <wp:docPr id="5" name="Straight Connector 5"/>
-                <wp:cNvGraphicFramePr/>
-                <a:graphic xmlns:a="http://schemas.openxmlformats.org/drawingml/2006/main">
-                  <a:graphicData uri="http://schemas.microsoft.com/office/word/2010/wordprocessingShape">
-                    <wps:wsp>
-                      <wps:cNvCnPr/>
-                      <wps:spPr>
-                        <a:xfrm>
-                          <a:off x="0" y="0"/>
-                          <a:ext cx="5948218" cy="0"/>
-                        </a:xfrm>
-                        <a:prstGeom prst="line">
-                          <a:avLst/>
-                        </a:prstGeom>
-                      </wps:spPr>
-                      <wps:style>
-                        <a:lnRef idx="3">
-                          <a:schemeClr val="dk1"/>
-                        </a:lnRef>
-                        <a:fillRef idx="0">
-                          <a:schemeClr val="dk1"/>
-                        </a:fillRef>
-                        <a:effectRef idx="2">
-                          <a:schemeClr val="dk1"/>
-                        </a:effectRef>
-                        <a:fontRef idx="minor">
-                          <a:schemeClr val="tx1"/>
-                        </a:fontRef>
-                      </wps:style>
-                      <wps:bodyPr/>
-                    </wps:wsp>
-                  </a:graphicData>
-                </a:graphic>
-              </wp:anchor>
-            </w:drawing>
-          </mc:Choice>
-          <mc:Fallback>
-            <w:pict>
-              <v:line w14:anchorId="2A5D6676" id="Straight Connector 5" o:spid="_x0000_s1026" style="position:absolute;z-index:251665408;visibility:visible;mso-wrap-style:square;mso-wrap-distance-left:9pt;mso-wrap-distance-top:0;mso-wrap-distance-right:9pt;mso-wrap-distance-bottom:0;mso-position-horizontal:absolute;mso-position-horizontal-relative:text;mso-position-vertical:absolute;mso-position-vertical-relative:text" from="0,16.6pt" to="468.35pt,16.6pt" o:gfxdata="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" strokecolor="black [3200]" strokeweight="1.5pt">
-                <v:stroke joinstyle="miter"/>
-              </v:line>
-            </w:pict>
-          </mc:Fallback>
-        </mc:AlternateContent>
-      </w:r>
-      <w:r>
-        <w:rPr>
-          <w:rStyle w:val="SubtitleChar"/>
-          <w:rFonts w:cstheme="majorHAnsi"/>
-          <w:color w:val="000000" w:themeColor="text1"/>
-          <w:sz w:val="28"/>
-          <w:szCs w:val="28"/>
-        </w:rPr>
-        <w:t>INTERESTS</w:t>
-      </w:r>
-    </w:p>
-    <w:p>
-      <w:pPr>
-        <w:pStyle w:val="NoSpacing"/>
-        <w:spacing w:line="276" w:lineRule="auto"/>
-      </w:pPr>
-      <w:r>
-        <w:t>Badminton</w:t>
-      </w:r>
-    </w:p>
-    <w:p>
-      <w:pPr>
         <w:spacing w:line="276" w:lineRule="auto"/>
         <w:rPr>
           <w:rFonts w:asciiTheme="majorHAnsi" w:hAnsiTheme="majorHAnsi" w:cstheme="majorHAnsi"/>
           <w:color w:val="000000" w:themeColor="text1"/>
         </w:rPr>
       </w:pPr>
-      <w:r>
-        <w:rPr>
-          <w:rFonts w:asciiTheme="majorHAnsi" w:hAnsiTheme="majorHAnsi" w:cstheme="majorHAnsi"/>
-          <w:color w:val="000000" w:themeColor="text1"/>
-        </w:rPr>
-        <w:t>Cooking</w:t>
-      </w:r>
-      <w:r>
-        <w:rPr>
-          <w:rFonts w:asciiTheme="majorHAnsi" w:hAnsiTheme="majorHAnsi" w:cstheme="majorHAnsi"/>
-          <w:color w:val="000000" w:themeColor="text1"/>
-        </w:rPr>
-        <w:tab/>
-      </w:r>
-    </w:p>
-    <w:p>
-      <w:pPr>
-        <w:spacing w:line="276" w:lineRule="auto"/>
-        <w:rPr>
-          <w:rFonts w:asciiTheme="majorHAnsi" w:hAnsiTheme="majorHAnsi" w:cstheme="majorHAnsi"/>
-          <w:color w:val="000000" w:themeColor="text1"/>
-        </w:rPr>
-      </w:pPr>
-      <w:r>
-        <w:rPr>
-          <w:rFonts w:asciiTheme="majorHAnsi" w:hAnsiTheme="majorHAnsi" w:cstheme="majorHAnsi"/>
-          <w:color w:val="000000" w:themeColor="text1"/>
-        </w:rPr>
-        <w:t>Travelling</w:t>
-      </w:r>
     </w:p>
     <w:sectPr>
-      <w:headerReference w:type="default" r:id="rId8"/>
+      <w:headerReference w:type="default" r:id="rId9"/>
       <w:type w:val="continuous"/>
       <w:pgSz w:w="12240" w:h="15840"/>
       <w:pgMar w:top="1531" w:right="1440" w:bottom="1440" w:left="1440" w:header="709" w:footer="709" w:gutter="0"/>
@@ -1700,7 +1656,7 @@
 </file>
 
 <file path=word/endnotes.xml><?xml version="1.0" encoding="utf-8"?>
-<w:endnotes xmlns:wpc="http://schemas.microsoft.com/office/word/2010/wordprocessingCanvas" xmlns:cx="http://schemas.microsoft.com/office/drawing/2014/chartex" xmlns:cx1="http://schemas.microsoft.com/office/drawing/2015/9/8/chartex" xmlns:cx2="http://schemas.microsoft.com/office/drawing/2015/10/21/chartex" xmlns:cx3="http://schemas.microsoft.com/office/drawing/2016/5/9/chartex" xmlns:cx4="http://schemas.microsoft.com/office/drawing/2016/5/10/chartex" xmlns:cx5="http://schemas.microsoft.com/office/drawing/2016/5/11/chartex" xmlns:cx6="http://schemas.microsoft.com/office/drawing/2016/5/12/chartex" xmlns:cx7="http://schemas.microsoft.com/office/drawing/2016/5/13/chartex" xmlns:cx8="http://schemas.microsoft.com/office/drawing/2016/5/14/chartex" xmlns:mc="http://schemas.openxmlformats.org/markup-compatibility/2006" xmlns:aink="http://schemas.microsoft.com/office/drawing/2016/ink" xmlns:am3d="http://schemas.microsoft.com/office/drawing/2017/model3d" xmlns:o="urn:schemas-microsoft-com:office:office" xmlns:oel="http://schemas.microsoft.com/office/2019/extlst" xmlns:r="http://schemas.openxmlformats.org/officeDocument/2006/relationships" xmlns:m="http://schemas.openxmlformats.org/officeDocument/2006/math" xmlns:v="urn:schemas-microsoft-com:vml" xmlns:wp14="http://schemas.microsoft.com/office/word/2010/wordprocessingDrawing" xmlns:wp="http://schemas.openxmlformats.org/drawingml/2006/wordprocessingDrawing" xmlns:w10="urn:schemas-microsoft-com:office:word" xmlns:w="http://schemas.openxmlformats.org/wordprocessingml/2006/main" xmlns:w14="http://schemas.microsoft.com/office/word/2010/wordml" xmlns:w15="http://schemas.microsoft.com/office/word/2012/wordml" xmlns:w16cex="http://schemas.microsoft.com/office/word/2018/wordml/cex" xmlns:w16cid="http://schemas.microsoft.com/office/word/2016/wordml/cid" xmlns:w16="http://schemas.microsoft.com/office/word/2018/wordml" xmlns:w16sdtdh="http://schemas.microsoft.com/office/word/2020/wordml/sdtdatahash" xmlns:w16se="http://schemas.microsoft.com/office/word/2015/wordml/symex" xmlns:wpg="http://schemas.microsoft.com/office/word/2010/wordprocessingGroup" xmlns:wpi="http://schemas.microsoft.com/office/word/2010/wordprocessingInk" xmlns:wne="http://schemas.microsoft.com/office/word/2006/wordml" xmlns:wps="http://schemas.microsoft.com/office/word/2010/wordprocessingShape" mc:Ignorable="w14 w15 w16se w16cid w16 w16cex w16sdtdh wp14">
+<w:endnotes xmlns:wpc="http://schemas.microsoft.com/office/word/2010/wordprocessingCanvas" xmlns:cx="http://schemas.microsoft.com/office/drawing/2014/chartex" xmlns:cx1="http://schemas.microsoft.com/office/drawing/2015/9/8/chartex" xmlns:cx2="http://schemas.microsoft.com/office/drawing/2015/10/21/chartex" xmlns:cx3="http://schemas.microsoft.com/office/drawing/2016/5/9/chartex" xmlns:cx4="http://schemas.microsoft.com/office/drawing/2016/5/10/chartex" xmlns:cx5="http://schemas.microsoft.com/office/drawing/2016/5/11/chartex" xmlns:cx6="http://schemas.microsoft.com/office/drawing/2016/5/12/chartex" xmlns:cx7="http://schemas.microsoft.com/office/drawing/2016/5/13/chartex" xmlns:cx8="http://schemas.microsoft.com/office/drawing/2016/5/14/chartex" xmlns:mc="http://schemas.openxmlformats.org/markup-compatibility/2006" xmlns:aink="http://schemas.microsoft.com/office/drawing/2016/ink" xmlns:am3d="http://schemas.microsoft.com/office/drawing/2017/model3d" xmlns:o="urn:schemas-microsoft-com:office:office" xmlns:r="http://schemas.openxmlformats.org/officeDocument/2006/relationships" xmlns:m="http://schemas.openxmlformats.org/officeDocument/2006/math" xmlns:v="urn:schemas-microsoft-com:vml" xmlns:wp14="http://schemas.microsoft.com/office/word/2010/wordprocessingDrawing" xmlns:wp="http://schemas.openxmlformats.org/drawingml/2006/wordprocessingDrawing" xmlns:w10="urn:schemas-microsoft-com:office:word" xmlns:w="http://schemas.openxmlformats.org/wordprocessingml/2006/main" xmlns:w14="http://schemas.microsoft.com/office/word/2010/wordml" xmlns:w15="http://schemas.microsoft.com/office/word/2012/wordml" xmlns:w16cex="http://schemas.microsoft.com/office/word/2018/wordml/cex" xmlns:w16cid="http://schemas.microsoft.com/office/word/2016/wordml/cid" xmlns:w16="http://schemas.microsoft.com/office/word/2018/wordml" xmlns:w16sdtdh="http://schemas.microsoft.com/office/word/2020/wordml/sdtdatahash" xmlns:w16se="http://schemas.microsoft.com/office/word/2015/wordml/symex" xmlns:wpg="http://schemas.microsoft.com/office/word/2010/wordprocessingGroup" xmlns:wpi="http://schemas.microsoft.com/office/word/2010/wordprocessingInk" xmlns:wne="http://schemas.microsoft.com/office/word/2006/wordml" xmlns:wps="http://schemas.microsoft.com/office/word/2010/wordprocessingShape" mc:Ignorable="w14 w15 w16se w16cid w16 w16cex w16sdtdh wp14">
   <w:endnote w:type="separator" w:id="-1">
     <w:p>
       <w:r>
@@ -1714,12 +1670,15 @@
         <w:continuationSeparator/>
       </w:r>
     </w:p>
+  </w:endnote>
+  <w:endnote w:type="continuationNotice" w:id="1">
+    <w:p/>
   </w:endnote>
 </w:endnotes>
 </file>
 
 <file path=word/footnotes.xml><?xml version="1.0" encoding="utf-8"?>
-<w:footnotes xmlns:wpc="http://schemas.microsoft.com/office/word/2010/wordprocessingCanvas" xmlns:cx="http://schemas.microsoft.com/office/drawing/2014/chartex" xmlns:cx1="http://schemas.microsoft.com/office/drawing/2015/9/8/chartex" xmlns:cx2="http://schemas.microsoft.com/office/drawing/2015/10/21/chartex" xmlns:cx3="http://schemas.microsoft.com/office/drawing/2016/5/9/chartex" xmlns:cx4="http://schemas.microsoft.com/office/drawing/2016/5/10/chartex" xmlns:cx5="http://schemas.microsoft.com/office/drawing/2016/5/11/chartex" xmlns:cx6="http://schemas.microsoft.com/office/drawing/2016/5/12/chartex" xmlns:cx7="http://schemas.microsoft.com/office/drawing/2016/5/13/chartex" xmlns:cx8="http://schemas.microsoft.com/office/drawing/2016/5/14/chartex" xmlns:mc="http://schemas.openxmlformats.org/markup-compatibility/2006" xmlns:aink="http://schemas.microsoft.com/office/drawing/2016/ink" xmlns:am3d="http://schemas.microsoft.com/office/drawing/2017/model3d" xmlns:o="urn:schemas-microsoft-com:office:office" xmlns:oel="http://schemas.microsoft.com/office/2019/extlst" xmlns:r="http://schemas.openxmlformats.org/officeDocument/2006/relationships" xmlns:m="http://schemas.openxmlformats.org/officeDocument/2006/math" xmlns:v="urn:schemas-microsoft-com:vml" xmlns:wp14="http://schemas.microsoft.com/office/word/2010/wordprocessingDrawing" xmlns:wp="http://schemas.openxmlformats.org/drawingml/2006/wordprocessingDrawing" xmlns:w10="urn:schemas-microsoft-com:office:word" xmlns:w="http://schemas.openxmlformats.org/wordprocessingml/2006/main" xmlns:w14="http://schemas.microsoft.com/office/word/2010/wordml" xmlns:w15="http://schemas.microsoft.com/office/word/2012/wordml" xmlns:w16cex="http://schemas.microsoft.com/office/word/2018/wordml/cex" xmlns:w16cid="http://schemas.microsoft.com/office/word/2016/wordml/cid" xmlns:w16="http://schemas.microsoft.com/office/word/2018/wordml" xmlns:w16sdtdh="http://schemas.microsoft.com/office/word/2020/wordml/sdtdatahash" xmlns:w16se="http://schemas.microsoft.com/office/word/2015/wordml/symex" xmlns:wpg="http://schemas.microsoft.com/office/word/2010/wordprocessingGroup" xmlns:wpi="http://schemas.microsoft.com/office/word/2010/wordprocessingInk" xmlns:wne="http://schemas.microsoft.com/office/word/2006/wordml" xmlns:wps="http://schemas.microsoft.com/office/word/2010/wordprocessingShape" mc:Ignorable="w14 w15 w16se w16cid w16 w16cex w16sdtdh wp14">
+<w:footnotes xmlns:wpc="http://schemas.microsoft.com/office/word/2010/wordprocessingCanvas" xmlns:cx="http://schemas.microsoft.com/office/drawing/2014/chartex" xmlns:cx1="http://schemas.microsoft.com/office/drawing/2015/9/8/chartex" xmlns:cx2="http://schemas.microsoft.com/office/drawing/2015/10/21/chartex" xmlns:cx3="http://schemas.microsoft.com/office/drawing/2016/5/9/chartex" xmlns:cx4="http://schemas.microsoft.com/office/drawing/2016/5/10/chartex" xmlns:cx5="http://schemas.microsoft.com/office/drawing/2016/5/11/chartex" xmlns:cx6="http://schemas.microsoft.com/office/drawing/2016/5/12/chartex" xmlns:cx7="http://schemas.microsoft.com/office/drawing/2016/5/13/chartex" xmlns:cx8="http://schemas.microsoft.com/office/drawing/2016/5/14/chartex" xmlns:mc="http://schemas.openxmlformats.org/markup-compatibility/2006" xmlns:aink="http://schemas.microsoft.com/office/drawing/2016/ink" xmlns:am3d="http://schemas.microsoft.com/office/drawing/2017/model3d" xmlns:o="urn:schemas-microsoft-com:office:office" xmlns:r="http://schemas.openxmlformats.org/officeDocument/2006/relationships" xmlns:m="http://schemas.openxmlformats.org/officeDocument/2006/math" xmlns:v="urn:schemas-microsoft-com:vml" xmlns:wp14="http://schemas.microsoft.com/office/word/2010/wordprocessingDrawing" xmlns:wp="http://schemas.openxmlformats.org/drawingml/2006/wordprocessingDrawing" xmlns:w10="urn:schemas-microsoft-com:office:word" xmlns:w="http://schemas.openxmlformats.org/wordprocessingml/2006/main" xmlns:w14="http://schemas.microsoft.com/office/word/2010/wordml" xmlns:w15="http://schemas.microsoft.com/office/word/2012/wordml" xmlns:w16cex="http://schemas.microsoft.com/office/word/2018/wordml/cex" xmlns:w16cid="http://schemas.microsoft.com/office/word/2016/wordml/cid" xmlns:w16="http://schemas.microsoft.com/office/word/2018/wordml" xmlns:w16sdtdh="http://schemas.microsoft.com/office/word/2020/wordml/sdtdatahash" xmlns:w16se="http://schemas.microsoft.com/office/word/2015/wordml/symex" xmlns:wpg="http://schemas.microsoft.com/office/word/2010/wordprocessingGroup" xmlns:wpi="http://schemas.microsoft.com/office/word/2010/wordprocessingInk" xmlns:wne="http://schemas.microsoft.com/office/word/2006/wordml" xmlns:wps="http://schemas.microsoft.com/office/word/2010/wordprocessingShape" mc:Ignorable="w14 w15 w16se w16cid w16 w16cex w16sdtdh wp14">
   <w:footnote w:type="separator" w:id="-1">
     <w:p>
       <w:r>
@@ -1733,12 +1692,15 @@
         <w:continuationSeparator/>
       </w:r>
     </w:p>
+  </w:footnote>
+  <w:footnote w:type="continuationNotice" w:id="1">
+    <w:p/>
   </w:footnote>
 </w:footnotes>
 </file>
 
 <file path=word/header1.xml><?xml version="1.0" encoding="utf-8"?>
-<w:hdr xmlns:wpc="http://schemas.microsoft.com/office/word/2010/wordprocessingCanvas" xmlns:cx="http://schemas.microsoft.com/office/drawing/2014/chartex" xmlns:cx1="http://schemas.microsoft.com/office/drawing/2015/9/8/chartex" xmlns:cx2="http://schemas.microsoft.com/office/drawing/2015/10/21/chartex" xmlns:cx3="http://schemas.microsoft.com/office/drawing/2016/5/9/chartex" xmlns:cx4="http://schemas.microsoft.com/office/drawing/2016/5/10/chartex" xmlns:cx5="http://schemas.microsoft.com/office/drawing/2016/5/11/chartex" xmlns:cx6="http://schemas.microsoft.com/office/drawing/2016/5/12/chartex" xmlns:cx7="http://schemas.microsoft.com/office/drawing/2016/5/13/chartex" xmlns:cx8="http://schemas.microsoft.com/office/drawing/2016/5/14/chartex" xmlns:mc="http://schemas.openxmlformats.org/markup-compatibility/2006" xmlns:aink="http://schemas.microsoft.com/office/drawing/2016/ink" xmlns:am3d="http://schemas.microsoft.com/office/drawing/2017/model3d" xmlns:o="urn:schemas-microsoft-com:office:office" xmlns:oel="http://schemas.microsoft.com/office/2019/extlst" xmlns:r="http://schemas.openxmlformats.org/officeDocument/2006/relationships" xmlns:m="http://schemas.openxmlformats.org/officeDocument/2006/math" xmlns:v="urn:schemas-microsoft-com:vml" xmlns:wp14="http://schemas.microsoft.com/office/word/2010/wordprocessingDrawing" xmlns:wp="http://schemas.openxmlformats.org/drawingml/2006/wordprocessingDrawing" xmlns:w10="urn:schemas-microsoft-com:office:word" xmlns:w="http://schemas.openxmlformats.org/wordprocessingml/2006/main" xmlns:w14="http://schemas.microsoft.com/office/word/2010/wordml" xmlns:w15="http://schemas.microsoft.com/office/word/2012/wordml" xmlns:w16cex="http://schemas.microsoft.com/office/word/2018/wordml/cex" xmlns:w16cid="http://schemas.microsoft.com/office/word/2016/wordml/cid" xmlns:w16="http://schemas.microsoft.com/office/word/2018/wordml" xmlns:w16sdtdh="http://schemas.microsoft.com/office/word/2020/wordml/sdtdatahash" xmlns:w16se="http://schemas.microsoft.com/office/word/2015/wordml/symex" xmlns:wpg="http://schemas.microsoft.com/office/word/2010/wordprocessingGroup" xmlns:wpi="http://schemas.microsoft.com/office/word/2010/wordprocessingInk" xmlns:wne="http://schemas.microsoft.com/office/word/2006/wordml" xmlns:wps="http://schemas.microsoft.com/office/word/2010/wordprocessingShape" mc:Ignorable="w14 w15 w16se w16cid w16 w16cex w16sdtdh wp14">
+<w:hdr xmlns:wpc="http://schemas.microsoft.com/office/word/2010/wordprocessingCanvas" xmlns:cx="http://schemas.microsoft.com/office/drawing/2014/chartex" xmlns:cx1="http://schemas.microsoft.com/office/drawing/2015/9/8/chartex" xmlns:cx2="http://schemas.microsoft.com/office/drawing/2015/10/21/chartex" xmlns:cx3="http://schemas.microsoft.com/office/drawing/2016/5/9/chartex" xmlns:cx4="http://schemas.microsoft.com/office/drawing/2016/5/10/chartex" xmlns:cx5="http://schemas.microsoft.com/office/drawing/2016/5/11/chartex" xmlns:cx6="http://schemas.microsoft.com/office/drawing/2016/5/12/chartex" xmlns:cx7="http://schemas.microsoft.com/office/drawing/2016/5/13/chartex" xmlns:cx8="http://schemas.microsoft.com/office/drawing/2016/5/14/chartex" xmlns:mc="http://schemas.openxmlformats.org/markup-compatibility/2006" xmlns:aink="http://schemas.microsoft.com/office/drawing/2016/ink" xmlns:am3d="http://schemas.microsoft.com/office/drawing/2017/model3d" xmlns:o="urn:schemas-microsoft-com:office:office" xmlns:r="http://schemas.openxmlformats.org/officeDocument/2006/relationships" xmlns:m="http://schemas.openxmlformats.org/officeDocument/2006/math" xmlns:v="urn:schemas-microsoft-com:vml" xmlns:wp14="http://schemas.microsoft.com/office/word/2010/wordprocessingDrawing" xmlns:wp="http://schemas.openxmlformats.org/drawingml/2006/wordprocessingDrawing" xmlns:w10="urn:schemas-microsoft-com:office:word" xmlns:w="http://schemas.openxmlformats.org/wordprocessingml/2006/main" xmlns:w14="http://schemas.microsoft.com/office/word/2010/wordml" xmlns:w15="http://schemas.microsoft.com/office/word/2012/wordml" xmlns:w16cex="http://schemas.microsoft.com/office/word/2018/wordml/cex" xmlns:w16cid="http://schemas.microsoft.com/office/word/2016/wordml/cid" xmlns:w16="http://schemas.microsoft.com/office/word/2018/wordml" xmlns:w16sdtdh="http://schemas.microsoft.com/office/word/2020/wordml/sdtdatahash" xmlns:w16se="http://schemas.microsoft.com/office/word/2015/wordml/symex" xmlns:wpg="http://schemas.microsoft.com/office/word/2010/wordprocessingGroup" xmlns:wpi="http://schemas.microsoft.com/office/word/2010/wordprocessingInk" xmlns:wne="http://schemas.microsoft.com/office/word/2006/wordml" xmlns:wps="http://schemas.microsoft.com/office/word/2010/wordprocessingShape" mc:Ignorable="w14 w15 w16se w16cid w16 w16cex w16sdtdh wp14">
   <w:p>
     <w:pPr>
       <w:pStyle w:val="Header"/>
@@ -1808,7 +1770,7 @@
 </file>
 
 <file path=word/numbering.xml><?xml version="1.0" encoding="utf-8"?>
-<w:numbering xmlns:wpc="http://schemas.microsoft.com/office/word/2010/wordprocessingCanvas" xmlns:cx="http://schemas.microsoft.com/office/drawing/2014/chartex" xmlns:cx1="http://schemas.microsoft.com/office/drawing/2015/9/8/chartex" xmlns:cx2="http://schemas.microsoft.com/office/drawing/2015/10/21/chartex" xmlns:cx3="http://schemas.microsoft.com/office/drawing/2016/5/9/chartex" xmlns:cx4="http://schemas.microsoft.com/office/drawing/2016/5/10/chartex" xmlns:cx5="http://schemas.microsoft.com/office/drawing/2016/5/11/chartex" xmlns:cx6="http://schemas.microsoft.com/office/drawing/2016/5/12/chartex" xmlns:cx7="http://schemas.microsoft.com/office/drawing/2016/5/13/chartex" xmlns:cx8="http://schemas.microsoft.com/office/drawing/2016/5/14/chartex" xmlns:mc="http://schemas.openxmlformats.org/markup-compatibility/2006" xmlns:aink="http://schemas.microsoft.com/office/drawing/2016/ink" xmlns:am3d="http://schemas.microsoft.com/office/drawing/2017/model3d" xmlns:o="urn:schemas-microsoft-com:office:office" xmlns:oel="http://schemas.microsoft.com/office/2019/extlst" xmlns:r="http://schemas.openxmlformats.org/officeDocument/2006/relationships" xmlns:m="http://schemas.openxmlformats.org/officeDocument/2006/math" xmlns:v="urn:schemas-microsoft-com:vml" xmlns:wp14="http://schemas.microsoft.com/office/word/2010/wordprocessingDrawing" xmlns:wp="http://schemas.openxmlformats.org/drawingml/2006/wordprocessingDrawing" xmlns:w10="urn:schemas-microsoft-com:office:word" xmlns:w="http://schemas.openxmlformats.org/wordprocessingml/2006/main" xmlns:w14="http://schemas.microsoft.com/office/word/2010/wordml" xmlns:w15="http://schemas.microsoft.com/office/word/2012/wordml" xmlns:w16cex="http://schemas.microsoft.com/office/word/2018/wordml/cex" xmlns:w16cid="http://schemas.microsoft.com/office/word/2016/wordml/cid" xmlns:w16="http://schemas.microsoft.com/office/word/2018/wordml" xmlns:w16sdtdh="http://schemas.microsoft.com/office/word/2020/wordml/sdtdatahash" xmlns:w16se="http://schemas.microsoft.com/office/word/2015/wordml/symex" xmlns:wpg="http://schemas.microsoft.com/office/word/2010/wordprocessingGroup" xmlns:wpi="http://schemas.microsoft.com/office/word/2010/wordprocessingInk" xmlns:wne="http://schemas.microsoft.com/office/word/2006/wordml" xmlns:wps="http://schemas.microsoft.com/office/word/2010/wordprocessingShape" mc:Ignorable="w14 w15 w16se w16cid w16 w16cex w16sdtdh wp14">
+<w:numbering xmlns:wpc="http://schemas.microsoft.com/office/word/2010/wordprocessingCanvas" xmlns:cx="http://schemas.microsoft.com/office/drawing/2014/chartex" xmlns:cx1="http://schemas.microsoft.com/office/drawing/2015/9/8/chartex" xmlns:cx2="http://schemas.microsoft.com/office/drawing/2015/10/21/chartex" xmlns:cx3="http://schemas.microsoft.com/office/drawing/2016/5/9/chartex" xmlns:cx4="http://schemas.microsoft.com/office/drawing/2016/5/10/chartex" xmlns:cx5="http://schemas.microsoft.com/office/drawing/2016/5/11/chartex" xmlns:cx6="http://schemas.microsoft.com/office/drawing/2016/5/12/chartex" xmlns:cx7="http://schemas.microsoft.com/office/drawing/2016/5/13/chartex" xmlns:cx8="http://schemas.microsoft.com/office/drawing/2016/5/14/chartex" xmlns:mc="http://schemas.openxmlformats.org/markup-compatibility/2006" xmlns:aink="http://schemas.microsoft.com/office/drawing/2016/ink" xmlns:am3d="http://schemas.microsoft.com/office/drawing/2017/model3d" xmlns:o="urn:schemas-microsoft-com:office:office" xmlns:r="http://schemas.openxmlformats.org/officeDocument/2006/relationships" xmlns:m="http://schemas.openxmlformats.org/officeDocument/2006/math" xmlns:v="urn:schemas-microsoft-com:vml" xmlns:wp14="http://schemas.microsoft.com/office/word/2010/wordprocessingDrawing" xmlns:wp="http://schemas.openxmlformats.org/drawingml/2006/wordprocessingDrawing" xmlns:w10="urn:schemas-microsoft-com:office:word" xmlns:w="http://schemas.openxmlformats.org/wordprocessingml/2006/main" xmlns:w14="http://schemas.microsoft.com/office/word/2010/wordml" xmlns:w15="http://schemas.microsoft.com/office/word/2012/wordml" xmlns:w16cex="http://schemas.microsoft.com/office/word/2018/wordml/cex" xmlns:w16cid="http://schemas.microsoft.com/office/word/2016/wordml/cid" xmlns:w16="http://schemas.microsoft.com/office/word/2018/wordml" xmlns:w16sdtdh="http://schemas.microsoft.com/office/word/2020/wordml/sdtdatahash" xmlns:w16se="http://schemas.microsoft.com/office/word/2015/wordml/symex" xmlns:wpg="http://schemas.microsoft.com/office/word/2010/wordprocessingGroup" xmlns:wpi="http://schemas.microsoft.com/office/word/2010/wordprocessingInk" xmlns:wne="http://schemas.microsoft.com/office/word/2006/wordml" xmlns:wps="http://schemas.microsoft.com/office/word/2010/wordprocessingShape" mc:Ignorable="w14 w15 w16se w16cid w16 w16cex w16sdtdh wp14">
   <w:abstractNum w:abstractNumId="0" w15:restartNumberingAfterBreak="0">
     <w:nsid w:val="FFFFFF89"/>
     <w:multiLevelType w:val="singleLevel"/>

</xml_diff>